<commit_message>
fixed bugs raised from testing
</commit_message>
<xml_diff>
--- a/public/assets/files/HelpDocumentMFABulkUpload.docx
+++ b/public/assets/files/HelpDocumentMFABulkUpload.docx
@@ -159,8 +159,17 @@
           <w:rFonts w:ascii="Arial" w:eastAsia="Arial" w:hAnsi="Arial" w:cs="Arial"/>
           <w:color w:val="000000" w:themeColor="text1"/>
         </w:rPr>
-        <w:t>ou can only add a</w:t>
-      </w:r>
+        <w:t xml:space="preserve">ou can only add </w:t>
+      </w:r>
+      <w:proofErr w:type="gramStart"/>
+      <w:r>
+        <w:rPr>
+          <w:rFonts w:ascii="Arial" w:eastAsia="Arial" w:hAnsi="Arial" w:cs="Arial"/>
+          <w:color w:val="000000" w:themeColor="text1"/>
+        </w:rPr>
+        <w:t>a</w:t>
+      </w:r>
+      <w:proofErr w:type="gramEnd"/>
       <w:r>
         <w:rPr>
           <w:rFonts w:ascii="Arial" w:eastAsia="Arial" w:hAnsi="Arial" w:cs="Arial"/>
@@ -485,12 +494,21 @@
         </w:rPr>
         <w:t xml:space="preserve">You must enter </w:t>
       </w:r>
-      <w:r>
-        <w:rPr>
-          <w:rFonts w:ascii="Arial" w:eastAsia="Arial" w:hAnsi="Arial" w:cs="Arial"/>
-          <w:color w:val="000000" w:themeColor="text1"/>
-        </w:rPr>
-        <w:t>Pubic Authority name that already exists else it will result In an error.</w:t>
+      <w:proofErr w:type="gramStart"/>
+      <w:r>
+        <w:rPr>
+          <w:rFonts w:ascii="Arial" w:eastAsia="Arial" w:hAnsi="Arial" w:cs="Arial"/>
+          <w:color w:val="000000" w:themeColor="text1"/>
+        </w:rPr>
+        <w:t>Pubic</w:t>
+      </w:r>
+      <w:proofErr w:type="gramEnd"/>
+      <w:r>
+        <w:rPr>
+          <w:rFonts w:ascii="Arial" w:eastAsia="Arial" w:hAnsi="Arial" w:cs="Arial"/>
+          <w:color w:val="000000" w:themeColor="text1"/>
+        </w:rPr>
+        <w:t xml:space="preserve"> Authority name that already exists else it will result In an error.</w:t>
       </w:r>
     </w:p>
     <w:p>
@@ -980,7 +998,13 @@
               <w:rPr>
                 <w:rFonts w:ascii="Arial" w:eastAsia="Arial" w:hAnsi="Arial" w:cs="Arial"/>
               </w:rPr>
-              <w:t>MFA12345</w:t>
+              <w:t>MFA</w:t>
+            </w:r>
+            <w:r>
+              <w:rPr>
+                <w:rFonts w:ascii="Arial" w:eastAsia="Arial" w:hAnsi="Arial" w:cs="Arial"/>
+              </w:rPr>
+              <w:t>XXXXX</w:t>
             </w:r>
           </w:p>
         </w:tc>
@@ -1226,65 +1250,62 @@
                 <w:rFonts w:ascii="Arial" w:eastAsia="Arial" w:hAnsi="Arial" w:cs="Arial"/>
                 <w:color w:val="000000" w:themeColor="text1"/>
               </w:rPr>
-              <w:t>DD/MM/YYYY</w:t>
-            </w:r>
-          </w:p>
-          <w:p>
-            <w:pPr>
-              <w:spacing w:line="240" w:lineRule="exact"/>
-              <w:rPr>
-                <w:rFonts w:ascii="Arial" w:eastAsia="Arial" w:hAnsi="Arial" w:cs="Arial"/>
-                <w:color w:val="000000" w:themeColor="text1"/>
-              </w:rPr>
-            </w:pPr>
-          </w:p>
-          <w:p>
-            <w:pPr>
-              <w:spacing w:line="240" w:lineRule="exact"/>
-              <w:rPr>
-                <w:rFonts w:ascii="Arial" w:eastAsia="Arial" w:hAnsi="Arial" w:cs="Arial"/>
-                <w:color w:val="000000" w:themeColor="text1"/>
-              </w:rPr>
-            </w:pPr>
-            <w:r>
-              <w:rPr>
-                <w:rFonts w:ascii="Arial" w:eastAsia="Arial" w:hAnsi="Arial" w:cs="Arial"/>
-                <w:color w:val="000000" w:themeColor="text1"/>
-              </w:rPr>
-              <w:t xml:space="preserve">Eg </w:t>
-            </w:r>
-            <w:r>
-              <w:rPr>
-                <w:rFonts w:ascii="Arial" w:eastAsia="Arial" w:hAnsi="Arial" w:cs="Arial"/>
-                <w:color w:val="000000" w:themeColor="text1"/>
-              </w:rPr>
-              <w:t>12/12/2012</w:t>
-            </w:r>
-          </w:p>
-          <w:p>
-            <w:pPr>
-              <w:spacing w:line="240" w:lineRule="exact"/>
-              <w:rPr>
-                <w:rFonts w:ascii="Arial" w:eastAsia="Arial" w:hAnsi="Arial" w:cs="Arial"/>
-                <w:color w:val="000000" w:themeColor="text1"/>
-              </w:rPr>
-            </w:pPr>
-          </w:p>
-          <w:p>
-            <w:pPr>
-              <w:spacing w:line="240" w:lineRule="exact"/>
-              <w:rPr>
-                <w:rFonts w:ascii="Arial" w:eastAsia="Arial" w:hAnsi="Arial" w:cs="Arial"/>
-                <w:color w:val="000000" w:themeColor="text1"/>
-              </w:rPr>
-            </w:pPr>
-            <w:r>
-              <w:rPr>
-                <w:rFonts w:ascii="Arial" w:eastAsia="Arial" w:hAnsi="Arial" w:cs="Arial"/>
-                <w:color w:val="000000" w:themeColor="text1"/>
-              </w:rPr>
-              <w:t xml:space="preserve">Using “/” to separate </w:t>
-            </w:r>
+              <w:t>This is the date field for the confirmation date and should only be entered in a date format with valid dates (12/12/2012)</w:t>
+            </w:r>
+          </w:p>
+          <w:p>
+            <w:pPr>
+              <w:spacing w:line="240" w:lineRule="exact"/>
+              <w:rPr>
+                <w:rFonts w:ascii="Arial" w:eastAsia="Arial" w:hAnsi="Arial" w:cs="Arial"/>
+                <w:color w:val="000000" w:themeColor="text1"/>
+              </w:rPr>
+            </w:pPr>
+          </w:p>
+          <w:p>
+            <w:pPr>
+              <w:spacing w:line="240" w:lineRule="exact"/>
+            </w:pPr>
+            <w:r>
+              <w:rPr>
+                <w:rFonts w:ascii="Arial" w:eastAsia="Arial" w:hAnsi="Arial" w:cs="Arial"/>
+                <w:color w:val="000000" w:themeColor="text1"/>
+              </w:rPr>
+              <w:t>NOT (3</w:t>
+            </w:r>
+            <w:r>
+              <w:rPr>
+                <w:rFonts w:ascii="Arial" w:eastAsia="Arial" w:hAnsi="Arial" w:cs="Arial"/>
+                <w:color w:val="000000" w:themeColor="text1"/>
+                <w:vertAlign w:val="superscript"/>
+              </w:rPr>
+              <w:t>rd</w:t>
+            </w:r>
+            <w:r>
+              <w:rPr>
+                <w:rFonts w:ascii="Arial" w:eastAsia="Arial" w:hAnsi="Arial" w:cs="Arial"/>
+                <w:color w:val="000000" w:themeColor="text1"/>
+              </w:rPr>
+              <w:t xml:space="preserve"> Dec 20)</w:t>
+            </w:r>
+          </w:p>
+          <w:p>
+            <w:pPr>
+              <w:spacing w:line="240" w:lineRule="exact"/>
+              <w:rPr>
+                <w:rFonts w:ascii="Arial" w:eastAsia="Arial" w:hAnsi="Arial" w:cs="Arial"/>
+                <w:color w:val="000000" w:themeColor="text1"/>
+              </w:rPr>
+            </w:pPr>
+          </w:p>
+          <w:p>
+            <w:pPr>
+              <w:spacing w:line="240" w:lineRule="exact"/>
+              <w:rPr>
+                <w:rFonts w:ascii="Arial" w:eastAsia="Arial" w:hAnsi="Arial" w:cs="Arial"/>
+                <w:color w:val="000000" w:themeColor="text1"/>
+              </w:rPr>
+            </w:pPr>
           </w:p>
         </w:tc>
       </w:tr>
@@ -1406,7 +1427,23 @@
                 <w:rFonts w:ascii="Arial" w:eastAsia="Arial" w:hAnsi="Arial" w:cs="Arial"/>
                 <w:color w:val="000000" w:themeColor="text1"/>
               </w:rPr>
-              <w:t>Letters, numbers and special characters</w:t>
+              <w:t xml:space="preserve">Letters, </w:t>
+            </w:r>
+            <w:proofErr w:type="gramStart"/>
+            <w:r>
+              <w:rPr>
+                <w:rFonts w:ascii="Arial" w:eastAsia="Arial" w:hAnsi="Arial" w:cs="Arial"/>
+                <w:color w:val="000000" w:themeColor="text1"/>
+              </w:rPr>
+              <w:t>numbers</w:t>
+            </w:r>
+            <w:proofErr w:type="gramEnd"/>
+            <w:r>
+              <w:rPr>
+                <w:rFonts w:ascii="Arial" w:eastAsia="Arial" w:hAnsi="Arial" w:cs="Arial"/>
+                <w:color w:val="000000" w:themeColor="text1"/>
+              </w:rPr>
+              <w:t xml:space="preserve"> and special characters</w:t>
             </w:r>
           </w:p>
           <w:p>
@@ -1445,7 +1482,23 @@
                 <w:rFonts w:ascii="Arial" w:eastAsia="Arial" w:hAnsi="Arial" w:cs="Arial"/>
                 <w:color w:val="000000" w:themeColor="text1"/>
               </w:rPr>
-              <w:t xml:space="preserve"> authority name must be in the same spelling and format as it appears in the database. You can see the exact spelling of your </w:t>
+              <w:t xml:space="preserve"> </w:t>
+            </w:r>
+            <w:proofErr w:type="gramStart"/>
+            <w:r>
+              <w:rPr>
+                <w:rFonts w:ascii="Arial" w:eastAsia="Arial" w:hAnsi="Arial" w:cs="Arial"/>
+                <w:color w:val="000000" w:themeColor="text1"/>
+              </w:rPr>
+              <w:t>authority</w:t>
+            </w:r>
+            <w:proofErr w:type="gramEnd"/>
+            <w:r>
+              <w:rPr>
+                <w:rFonts w:ascii="Arial" w:eastAsia="Arial" w:hAnsi="Arial" w:cs="Arial"/>
+                <w:color w:val="000000" w:themeColor="text1"/>
+              </w:rPr>
+              <w:t xml:space="preserve"> name must be in the same spelling and format as it appears in the database. You can see the exact spelling of your </w:t>
             </w:r>
             <w:r>
               <w:rPr>
@@ -1547,7 +1600,23 @@
                 <w:rFonts w:ascii="Arial" w:eastAsia="Arial" w:hAnsi="Arial" w:cs="Arial"/>
                 <w:color w:val="000000" w:themeColor="text1"/>
               </w:rPr>
-              <w:t>Letters, numbers and special characters</w:t>
+              <w:t xml:space="preserve">Letters, </w:t>
+            </w:r>
+            <w:proofErr w:type="gramStart"/>
+            <w:r>
+              <w:rPr>
+                <w:rFonts w:ascii="Arial" w:eastAsia="Arial" w:hAnsi="Arial" w:cs="Arial"/>
+                <w:color w:val="000000" w:themeColor="text1"/>
+              </w:rPr>
+              <w:t>numbers</w:t>
+            </w:r>
+            <w:proofErr w:type="gramEnd"/>
+            <w:r>
+              <w:rPr>
+                <w:rFonts w:ascii="Arial" w:eastAsia="Arial" w:hAnsi="Arial" w:cs="Arial"/>
+                <w:color w:val="000000" w:themeColor="text1"/>
+              </w:rPr>
+              <w:t xml:space="preserve"> and special characters</w:t>
             </w:r>
           </w:p>
           <w:p>

</xml_diff>